<commit_message>
added comments to 15 files
</commit_message>
<xml_diff>
--- a/V2_Possibilities.docx
+++ b/V2_Possibilities.docx
@@ -47,98 +47,10 @@
         </w:numPr>
       </w:pPr>
       <w:r>
-        <w:t xml:space="preserve">Create a </w:t>
+        <w:t>Create a report bug form that the users fill out with ideas that they would like to see implemented</w:t>
       </w:r>
-      <w:r>
-        <w:t xml:space="preserve">contact form in which users can </w:t>
-      </w:r>
-      <w:r>
-        <w:t>report bug</w:t>
-      </w:r>
-      <w:r>
-        <w:t>s</w:t>
-      </w:r>
-      <w:r>
-        <w:t xml:space="preserve"> and </w:t>
-      </w:r>
-      <w:r>
-        <w:t>ideas that they would like to see implemented</w:t>
-      </w:r>
-    </w:p>
-    <w:p>
-      <w:pPr>
-        <w:pStyle w:val="ListParagraph"/>
-        <w:numPr>
-          <w:ilvl w:val="0"/>
-          <w:numId w:val="1"/>
-        </w:numPr>
-      </w:pPr>
-      <w:r>
-        <w:t>Add a leaderboard page</w:t>
-      </w:r>
-    </w:p>
-    <w:p/>
-    <w:p>
       <w:bookmarkStart w:id="0" w:name="_GoBack"/>
       <w:bookmarkEnd w:id="0"/>
-    </w:p>
-    <w:p/>
-    <w:p/>
-    <w:p/>
-    <w:p/>
-    <w:p>
-      <w:r>
-        <w:t>Things to get working today</w:t>
-      </w:r>
-    </w:p>
-    <w:p/>
-    <w:p>
-      <w:pPr>
-        <w:pStyle w:val="ListParagraph"/>
-        <w:numPr>
-          <w:ilvl w:val="0"/>
-          <w:numId w:val="1"/>
-        </w:numPr>
-      </w:pPr>
-      <w:r>
-        <w:t>Data populating on future rounds</w:t>
-      </w:r>
-    </w:p>
-    <w:p>
-      <w:pPr>
-        <w:pStyle w:val="ListParagraph"/>
-        <w:numPr>
-          <w:ilvl w:val="0"/>
-          <w:numId w:val="1"/>
-        </w:numPr>
-      </w:pPr>
-      <w:r>
-        <w:t>Having the</w:t>
-      </w:r>
-      <w:r>
-        <w:t xml:space="preserve"> submit</w:t>
-      </w:r>
-      <w:r>
-        <w:t xml:space="preserve"> button click take you to </w:t>
-      </w:r>
-      <w:r>
-        <w:t>next</w:t>
-      </w:r>
-      <w:r>
-        <w:t xml:space="preserve"> rounds</w:t>
-      </w:r>
-    </w:p>
-    <w:p>
-      <w:pPr>
-        <w:pStyle w:val="ListParagraph"/>
-        <w:numPr>
-          <w:ilvl w:val="0"/>
-          <w:numId w:val="1"/>
-        </w:numPr>
-      </w:pPr>
-      <w:r>
-        <w:t>Add background color and other stylings to the round pages</w:t>
-      </w:r>
     </w:p>
     <w:sectPr>
       <w:pgSz w:w="12240" w:h="15840"/>

</xml_diff>